<commit_message>
Add New Format of Table-Model-Method Service
</commit_message>
<xml_diff>
--- a/Document/DPV.WB/DPV.ACW.AccountsController.docx
+++ b/Document/DPV.WB/DPV.ACW.AccountsController.docx
@@ -202,7 +202,7 @@
           <w:rtl/>
           <w:lang w:bidi="fa-IR"/>
         </w:rPr>
-        <w:t>وب</w:t>
+        <w:t>مدل</w:t>
       </w:r>
       <w:r>
         <w:rPr>
@@ -2462,6 +2462,1181 @@
       </w:r>
       <w:proofErr w:type="spellEnd"/>
     </w:p>
+    <w:tbl>
+      <w:tblPr>
+        <w:tblStyle w:val="TableGrid"/>
+        <w:bidiVisual/>
+        <w:tblW w:w="0" w:type="auto"/>
+        <w:tblLayout w:type="fixed"/>
+        <w:tblLook w:val="04A0" w:firstRow="1" w:lastRow="0" w:firstColumn="1" w:lastColumn="0" w:noHBand="0" w:noVBand="1"/>
+      </w:tblPr>
+      <w:tblGrid>
+        <w:gridCol w:w="566"/>
+        <w:gridCol w:w="1350"/>
+        <w:gridCol w:w="1440"/>
+        <w:gridCol w:w="2700"/>
+        <w:gridCol w:w="1440"/>
+        <w:gridCol w:w="1260"/>
+        <w:gridCol w:w="1098"/>
+      </w:tblGrid>
+      <w:tr>
+        <w:tc>
+          <w:tcPr>
+            <w:tcW w:w="566" w:type="dxa"/>
+          </w:tcPr>
+          <w:p>
+            <w:pPr>
+              <w:bidi/>
+              <w:jc w:val="center"/>
+              <w:rPr>
+                <w:rFonts w:ascii="Times New Roman" w:hAnsi="Times New Roman"/>
+                <w:color w:val="17365D" w:themeColor="text2" w:themeShade="BF"/>
+                <w:sz w:val="28"/>
+                <w:szCs w:val="28"/>
+                <w:rtl/>
+                <w:lang w:bidi="fa-IR"/>
+              </w:rPr>
+            </w:pPr>
+            <w:r>
+              <w:rPr>
+                <w:rFonts w:ascii="Times New Roman" w:hAnsi="Times New Roman" w:hint="cs"/>
+                <w:color w:val="17365D" w:themeColor="text2" w:themeShade="BF"/>
+                <w:sz w:val="16"/>
+                <w:szCs w:val="16"/>
+                <w:rtl/>
+                <w:lang w:bidi="fa-IR"/>
+              </w:rPr>
+              <w:t>ردیف</w:t>
+            </w:r>
+          </w:p>
+        </w:tc>
+        <w:tc>
+          <w:tcPr>
+            <w:tcW w:w="1350" w:type="dxa"/>
+          </w:tcPr>
+          <w:p>
+            <w:pPr>
+              <w:bidi/>
+              <w:jc w:val="center"/>
+              <w:rPr>
+                <w:rFonts w:ascii="Times New Roman" w:hAnsi="Times New Roman"/>
+                <w:color w:val="17365D" w:themeColor="text2" w:themeShade="BF"/>
+                <w:sz w:val="28"/>
+                <w:szCs w:val="28"/>
+                <w:rtl/>
+                <w:lang w:bidi="fa-IR"/>
+              </w:rPr>
+            </w:pPr>
+            <w:r>
+              <w:rPr>
+                <w:rFonts w:ascii="Times New Roman" w:hAnsi="Times New Roman" w:hint="cs"/>
+                <w:color w:val="17365D" w:themeColor="text2" w:themeShade="BF"/>
+                <w:sz w:val="28"/>
+                <w:szCs w:val="28"/>
+                <w:rtl/>
+                <w:lang w:bidi="fa-IR"/>
+              </w:rPr>
+              <w:t>نام</w:t>
+            </w:r>
+          </w:p>
+        </w:tc>
+        <w:tc>
+          <w:tcPr>
+            <w:tcW w:w="1440" w:type="dxa"/>
+          </w:tcPr>
+          <w:p>
+            <w:pPr>
+              <w:bidi/>
+              <w:jc w:val="center"/>
+              <w:rPr>
+                <w:rFonts w:ascii="Times New Roman" w:hAnsi="Times New Roman"/>
+                <w:color w:val="17365D" w:themeColor="text2" w:themeShade="BF"/>
+                <w:sz w:val="28"/>
+                <w:szCs w:val="28"/>
+                <w:rtl/>
+                <w:lang w:bidi="fa-IR"/>
+              </w:rPr>
+            </w:pPr>
+            <w:r>
+              <w:rPr>
+                <w:rFonts w:ascii="Times New Roman" w:hAnsi="Times New Roman" w:hint="cs"/>
+                <w:color w:val="17365D" w:themeColor="text2" w:themeShade="BF"/>
+                <w:sz w:val="28"/>
+                <w:szCs w:val="28"/>
+                <w:rtl/>
+                <w:lang w:bidi="fa-IR"/>
+              </w:rPr>
+              <w:t>شناسه</w:t>
+            </w:r>
+          </w:p>
+        </w:tc>
+        <w:tc>
+          <w:tcPr>
+            <w:tcW w:w="2700" w:type="dxa"/>
+          </w:tcPr>
+          <w:p>
+            <w:pPr>
+              <w:bidi/>
+              <w:jc w:val="center"/>
+              <w:rPr>
+                <w:rFonts w:ascii="Times New Roman" w:hAnsi="Times New Roman"/>
+                <w:color w:val="17365D" w:themeColor="text2" w:themeShade="BF"/>
+                <w:sz w:val="28"/>
+                <w:szCs w:val="28"/>
+                <w:rtl/>
+                <w:lang w:bidi="fa-IR"/>
+              </w:rPr>
+            </w:pPr>
+            <w:r>
+              <w:rPr>
+                <w:rFonts w:ascii="Times New Roman" w:hAnsi="Times New Roman" w:hint="cs"/>
+                <w:color w:val="17365D" w:themeColor="text2" w:themeShade="BF"/>
+                <w:sz w:val="28"/>
+                <w:szCs w:val="28"/>
+                <w:rtl/>
+                <w:lang w:bidi="fa-IR"/>
+              </w:rPr>
+              <w:t>هدف</w:t>
+            </w:r>
+          </w:p>
+        </w:tc>
+        <w:tc>
+          <w:tcPr>
+            <w:tcW w:w="1440" w:type="dxa"/>
+          </w:tcPr>
+          <w:p>
+            <w:pPr>
+              <w:bidi/>
+              <w:jc w:val="center"/>
+              <w:rPr>
+                <w:rFonts w:ascii="Times New Roman" w:hAnsi="Times New Roman"/>
+                <w:color w:val="17365D" w:themeColor="text2" w:themeShade="BF"/>
+                <w:sz w:val="28"/>
+                <w:szCs w:val="28"/>
+                <w:rtl/>
+                <w:lang w:bidi="fa-IR"/>
+              </w:rPr>
+            </w:pPr>
+            <w:r>
+              <w:rPr>
+                <w:rFonts w:ascii="Times New Roman" w:hAnsi="Times New Roman" w:hint="cs"/>
+                <w:color w:val="17365D" w:themeColor="text2" w:themeShade="BF"/>
+                <w:sz w:val="28"/>
+                <w:szCs w:val="28"/>
+                <w:rtl/>
+                <w:lang w:bidi="fa-IR"/>
+              </w:rPr>
+              <w:t>ورودی</w:t>
+            </w:r>
+          </w:p>
+        </w:tc>
+        <w:tc>
+          <w:tcPr>
+            <w:tcW w:w="1260" w:type="dxa"/>
+          </w:tcPr>
+          <w:p>
+            <w:pPr>
+              <w:bidi/>
+              <w:jc w:val="center"/>
+              <w:rPr>
+                <w:rFonts w:ascii="Times New Roman" w:hAnsi="Times New Roman"/>
+                <w:color w:val="17365D" w:themeColor="text2" w:themeShade="BF"/>
+                <w:sz w:val="28"/>
+                <w:szCs w:val="28"/>
+                <w:rtl/>
+                <w:lang w:bidi="fa-IR"/>
+              </w:rPr>
+            </w:pPr>
+            <w:r>
+              <w:rPr>
+                <w:rFonts w:ascii="Times New Roman" w:hAnsi="Times New Roman" w:hint="cs"/>
+                <w:color w:val="17365D" w:themeColor="text2" w:themeShade="BF"/>
+                <w:sz w:val="28"/>
+                <w:szCs w:val="28"/>
+                <w:rtl/>
+                <w:lang w:bidi="fa-IR"/>
+              </w:rPr>
+              <w:t>خروجی</w:t>
+            </w:r>
+          </w:p>
+        </w:tc>
+        <w:tc>
+          <w:tcPr>
+            <w:tcW w:w="1098" w:type="dxa"/>
+          </w:tcPr>
+          <w:p>
+            <w:pPr>
+              <w:bidi/>
+              <w:jc w:val="center"/>
+              <w:rPr>
+                <w:rFonts w:ascii="Times New Roman" w:hAnsi="Times New Roman"/>
+                <w:color w:val="17365D" w:themeColor="text2" w:themeShade="BF"/>
+                <w:sz w:val="28"/>
+                <w:szCs w:val="28"/>
+                <w:rtl/>
+                <w:lang w:bidi="fa-IR"/>
+              </w:rPr>
+            </w:pPr>
+            <w:r>
+              <w:rPr>
+                <w:rFonts w:ascii="Times New Roman" w:hAnsi="Times New Roman" w:hint="cs"/>
+                <w:color w:val="17365D" w:themeColor="text2" w:themeShade="BF"/>
+                <w:rtl/>
+                <w:lang w:bidi="fa-IR"/>
+              </w:rPr>
+              <w:t>لیست خطاها</w:t>
+            </w:r>
+          </w:p>
+        </w:tc>
+      </w:tr>
+      <w:tr>
+        <w:tc>
+          <w:tcPr>
+            <w:tcW w:w="566" w:type="dxa"/>
+          </w:tcPr>
+          <w:p>
+            <w:pPr>
+              <w:bidi/>
+              <w:jc w:val="center"/>
+              <w:rPr>
+                <w:rFonts w:ascii="Times New Roman" w:hAnsi="Times New Roman"/>
+                <w:color w:val="17365D" w:themeColor="text2" w:themeShade="BF"/>
+                <w:sz w:val="36"/>
+                <w:szCs w:val="36"/>
+                <w:rtl/>
+                <w:lang w:bidi="fa-IR"/>
+              </w:rPr>
+            </w:pPr>
+          </w:p>
+        </w:tc>
+        <w:tc>
+          <w:tcPr>
+            <w:tcW w:w="1350" w:type="dxa"/>
+          </w:tcPr>
+          <w:p>
+            <w:pPr>
+              <w:bidi/>
+              <w:jc w:val="center"/>
+              <w:rPr>
+                <w:rFonts w:ascii="Times New Roman" w:hAnsi="Times New Roman"/>
+                <w:color w:val="17365D" w:themeColor="text2" w:themeShade="BF"/>
+                <w:sz w:val="36"/>
+                <w:szCs w:val="36"/>
+                <w:rtl/>
+                <w:lang w:bidi="fa-IR"/>
+              </w:rPr>
+            </w:pPr>
+          </w:p>
+        </w:tc>
+        <w:tc>
+          <w:tcPr>
+            <w:tcW w:w="1440" w:type="dxa"/>
+          </w:tcPr>
+          <w:p>
+            <w:pPr>
+              <w:bidi/>
+              <w:jc w:val="center"/>
+              <w:rPr>
+                <w:rFonts w:ascii="Times New Roman" w:hAnsi="Times New Roman"/>
+                <w:color w:val="17365D" w:themeColor="text2" w:themeShade="BF"/>
+                <w:sz w:val="36"/>
+                <w:szCs w:val="36"/>
+                <w:rtl/>
+                <w:lang w:bidi="fa-IR"/>
+              </w:rPr>
+            </w:pPr>
+          </w:p>
+        </w:tc>
+        <w:tc>
+          <w:tcPr>
+            <w:tcW w:w="2700" w:type="dxa"/>
+          </w:tcPr>
+          <w:p>
+            <w:pPr>
+              <w:bidi/>
+              <w:jc w:val="center"/>
+              <w:rPr>
+                <w:rFonts w:ascii="Times New Roman" w:hAnsi="Times New Roman"/>
+                <w:color w:val="17365D" w:themeColor="text2" w:themeShade="BF"/>
+                <w:sz w:val="36"/>
+                <w:szCs w:val="36"/>
+                <w:rtl/>
+                <w:lang w:bidi="fa-IR"/>
+              </w:rPr>
+            </w:pPr>
+          </w:p>
+        </w:tc>
+        <w:tc>
+          <w:tcPr>
+            <w:tcW w:w="1440" w:type="dxa"/>
+          </w:tcPr>
+          <w:p>
+            <w:pPr>
+              <w:bidi/>
+              <w:jc w:val="center"/>
+              <w:rPr>
+                <w:rFonts w:ascii="Times New Roman" w:hAnsi="Times New Roman"/>
+                <w:color w:val="17365D" w:themeColor="text2" w:themeShade="BF"/>
+                <w:sz w:val="36"/>
+                <w:szCs w:val="36"/>
+                <w:rtl/>
+                <w:lang w:bidi="fa-IR"/>
+              </w:rPr>
+            </w:pPr>
+          </w:p>
+        </w:tc>
+        <w:tc>
+          <w:tcPr>
+            <w:tcW w:w="1260" w:type="dxa"/>
+          </w:tcPr>
+          <w:p>
+            <w:pPr>
+              <w:bidi/>
+              <w:jc w:val="center"/>
+              <w:rPr>
+                <w:rFonts w:ascii="Times New Roman" w:hAnsi="Times New Roman"/>
+                <w:color w:val="17365D" w:themeColor="text2" w:themeShade="BF"/>
+                <w:sz w:val="36"/>
+                <w:szCs w:val="36"/>
+                <w:rtl/>
+                <w:lang w:bidi="fa-IR"/>
+              </w:rPr>
+            </w:pPr>
+          </w:p>
+        </w:tc>
+        <w:tc>
+          <w:tcPr>
+            <w:tcW w:w="1098" w:type="dxa"/>
+          </w:tcPr>
+          <w:p>
+            <w:pPr>
+              <w:bidi/>
+              <w:jc w:val="center"/>
+              <w:rPr>
+                <w:rFonts w:ascii="Times New Roman" w:hAnsi="Times New Roman"/>
+                <w:color w:val="17365D" w:themeColor="text2" w:themeShade="BF"/>
+                <w:sz w:val="36"/>
+                <w:szCs w:val="36"/>
+                <w:rtl/>
+                <w:lang w:bidi="fa-IR"/>
+              </w:rPr>
+            </w:pPr>
+          </w:p>
+        </w:tc>
+      </w:tr>
+      <w:tr>
+        <w:tc>
+          <w:tcPr>
+            <w:tcW w:w="566" w:type="dxa"/>
+          </w:tcPr>
+          <w:p>
+            <w:pPr>
+              <w:bidi/>
+              <w:jc w:val="center"/>
+              <w:rPr>
+                <w:rFonts w:ascii="Times New Roman" w:hAnsi="Times New Roman"/>
+                <w:color w:val="17365D" w:themeColor="text2" w:themeShade="BF"/>
+                <w:sz w:val="36"/>
+                <w:szCs w:val="36"/>
+                <w:rtl/>
+                <w:lang w:bidi="fa-IR"/>
+              </w:rPr>
+            </w:pPr>
+          </w:p>
+        </w:tc>
+        <w:tc>
+          <w:tcPr>
+            <w:tcW w:w="1350" w:type="dxa"/>
+          </w:tcPr>
+          <w:p>
+            <w:pPr>
+              <w:bidi/>
+              <w:jc w:val="center"/>
+              <w:rPr>
+                <w:rFonts w:ascii="Times New Roman" w:hAnsi="Times New Roman"/>
+                <w:color w:val="17365D" w:themeColor="text2" w:themeShade="BF"/>
+                <w:sz w:val="36"/>
+                <w:szCs w:val="36"/>
+                <w:rtl/>
+                <w:lang w:bidi="fa-IR"/>
+              </w:rPr>
+            </w:pPr>
+          </w:p>
+        </w:tc>
+        <w:tc>
+          <w:tcPr>
+            <w:tcW w:w="1440" w:type="dxa"/>
+          </w:tcPr>
+          <w:p>
+            <w:pPr>
+              <w:bidi/>
+              <w:jc w:val="center"/>
+              <w:rPr>
+                <w:rFonts w:ascii="Times New Roman" w:hAnsi="Times New Roman"/>
+                <w:color w:val="17365D" w:themeColor="text2" w:themeShade="BF"/>
+                <w:sz w:val="36"/>
+                <w:szCs w:val="36"/>
+                <w:rtl/>
+                <w:lang w:bidi="fa-IR"/>
+              </w:rPr>
+            </w:pPr>
+          </w:p>
+        </w:tc>
+        <w:tc>
+          <w:tcPr>
+            <w:tcW w:w="2700" w:type="dxa"/>
+          </w:tcPr>
+          <w:p>
+            <w:pPr>
+              <w:bidi/>
+              <w:jc w:val="center"/>
+              <w:rPr>
+                <w:rFonts w:ascii="Times New Roman" w:hAnsi="Times New Roman"/>
+                <w:color w:val="17365D" w:themeColor="text2" w:themeShade="BF"/>
+                <w:sz w:val="36"/>
+                <w:szCs w:val="36"/>
+                <w:rtl/>
+                <w:lang w:bidi="fa-IR"/>
+              </w:rPr>
+            </w:pPr>
+          </w:p>
+        </w:tc>
+        <w:tc>
+          <w:tcPr>
+            <w:tcW w:w="1440" w:type="dxa"/>
+          </w:tcPr>
+          <w:p>
+            <w:pPr>
+              <w:bidi/>
+              <w:jc w:val="center"/>
+              <w:rPr>
+                <w:rFonts w:ascii="Times New Roman" w:hAnsi="Times New Roman"/>
+                <w:color w:val="17365D" w:themeColor="text2" w:themeShade="BF"/>
+                <w:sz w:val="36"/>
+                <w:szCs w:val="36"/>
+                <w:rtl/>
+                <w:lang w:bidi="fa-IR"/>
+              </w:rPr>
+            </w:pPr>
+          </w:p>
+        </w:tc>
+        <w:tc>
+          <w:tcPr>
+            <w:tcW w:w="1260" w:type="dxa"/>
+          </w:tcPr>
+          <w:p>
+            <w:pPr>
+              <w:bidi/>
+              <w:jc w:val="center"/>
+              <w:rPr>
+                <w:rFonts w:ascii="Times New Roman" w:hAnsi="Times New Roman"/>
+                <w:color w:val="17365D" w:themeColor="text2" w:themeShade="BF"/>
+                <w:sz w:val="36"/>
+                <w:szCs w:val="36"/>
+                <w:rtl/>
+                <w:lang w:bidi="fa-IR"/>
+              </w:rPr>
+            </w:pPr>
+          </w:p>
+        </w:tc>
+        <w:tc>
+          <w:tcPr>
+            <w:tcW w:w="1098" w:type="dxa"/>
+          </w:tcPr>
+          <w:p>
+            <w:pPr>
+              <w:bidi/>
+              <w:jc w:val="center"/>
+              <w:rPr>
+                <w:rFonts w:ascii="Times New Roman" w:hAnsi="Times New Roman"/>
+                <w:color w:val="17365D" w:themeColor="text2" w:themeShade="BF"/>
+                <w:sz w:val="36"/>
+                <w:szCs w:val="36"/>
+                <w:rtl/>
+                <w:lang w:bidi="fa-IR"/>
+              </w:rPr>
+            </w:pPr>
+          </w:p>
+        </w:tc>
+      </w:tr>
+      <w:tr>
+        <w:tc>
+          <w:tcPr>
+            <w:tcW w:w="566" w:type="dxa"/>
+          </w:tcPr>
+          <w:p>
+            <w:pPr>
+              <w:bidi/>
+              <w:jc w:val="center"/>
+              <w:rPr>
+                <w:rFonts w:ascii="Times New Roman" w:hAnsi="Times New Roman"/>
+                <w:color w:val="17365D" w:themeColor="text2" w:themeShade="BF"/>
+                <w:sz w:val="36"/>
+                <w:szCs w:val="36"/>
+                <w:rtl/>
+                <w:lang w:bidi="fa-IR"/>
+              </w:rPr>
+            </w:pPr>
+          </w:p>
+        </w:tc>
+        <w:tc>
+          <w:tcPr>
+            <w:tcW w:w="1350" w:type="dxa"/>
+          </w:tcPr>
+          <w:p>
+            <w:pPr>
+              <w:bidi/>
+              <w:jc w:val="center"/>
+              <w:rPr>
+                <w:rFonts w:ascii="Times New Roman" w:hAnsi="Times New Roman"/>
+                <w:color w:val="17365D" w:themeColor="text2" w:themeShade="BF"/>
+                <w:sz w:val="36"/>
+                <w:szCs w:val="36"/>
+                <w:rtl/>
+                <w:lang w:bidi="fa-IR"/>
+              </w:rPr>
+            </w:pPr>
+          </w:p>
+        </w:tc>
+        <w:tc>
+          <w:tcPr>
+            <w:tcW w:w="1440" w:type="dxa"/>
+          </w:tcPr>
+          <w:p>
+            <w:pPr>
+              <w:bidi/>
+              <w:jc w:val="center"/>
+              <w:rPr>
+                <w:rFonts w:ascii="Times New Roman" w:hAnsi="Times New Roman"/>
+                <w:color w:val="17365D" w:themeColor="text2" w:themeShade="BF"/>
+                <w:sz w:val="36"/>
+                <w:szCs w:val="36"/>
+                <w:rtl/>
+                <w:lang w:bidi="fa-IR"/>
+              </w:rPr>
+            </w:pPr>
+          </w:p>
+        </w:tc>
+        <w:tc>
+          <w:tcPr>
+            <w:tcW w:w="2700" w:type="dxa"/>
+          </w:tcPr>
+          <w:p>
+            <w:pPr>
+              <w:bidi/>
+              <w:jc w:val="center"/>
+              <w:rPr>
+                <w:rFonts w:ascii="Times New Roman" w:hAnsi="Times New Roman"/>
+                <w:color w:val="17365D" w:themeColor="text2" w:themeShade="BF"/>
+                <w:sz w:val="36"/>
+                <w:szCs w:val="36"/>
+                <w:rtl/>
+                <w:lang w:bidi="fa-IR"/>
+              </w:rPr>
+            </w:pPr>
+          </w:p>
+        </w:tc>
+        <w:tc>
+          <w:tcPr>
+            <w:tcW w:w="1440" w:type="dxa"/>
+          </w:tcPr>
+          <w:p>
+            <w:pPr>
+              <w:bidi/>
+              <w:jc w:val="center"/>
+              <w:rPr>
+                <w:rFonts w:ascii="Times New Roman" w:hAnsi="Times New Roman"/>
+                <w:color w:val="17365D" w:themeColor="text2" w:themeShade="BF"/>
+                <w:sz w:val="36"/>
+                <w:szCs w:val="36"/>
+                <w:rtl/>
+                <w:lang w:bidi="fa-IR"/>
+              </w:rPr>
+            </w:pPr>
+          </w:p>
+        </w:tc>
+        <w:tc>
+          <w:tcPr>
+            <w:tcW w:w="1260" w:type="dxa"/>
+          </w:tcPr>
+          <w:p>
+            <w:pPr>
+              <w:bidi/>
+              <w:jc w:val="center"/>
+              <w:rPr>
+                <w:rFonts w:ascii="Times New Roman" w:hAnsi="Times New Roman"/>
+                <w:color w:val="17365D" w:themeColor="text2" w:themeShade="BF"/>
+                <w:sz w:val="36"/>
+                <w:szCs w:val="36"/>
+                <w:rtl/>
+                <w:lang w:bidi="fa-IR"/>
+              </w:rPr>
+            </w:pPr>
+          </w:p>
+        </w:tc>
+        <w:tc>
+          <w:tcPr>
+            <w:tcW w:w="1098" w:type="dxa"/>
+          </w:tcPr>
+          <w:p>
+            <w:pPr>
+              <w:bidi/>
+              <w:jc w:val="center"/>
+              <w:rPr>
+                <w:rFonts w:ascii="Times New Roman" w:hAnsi="Times New Roman"/>
+                <w:color w:val="17365D" w:themeColor="text2" w:themeShade="BF"/>
+                <w:sz w:val="36"/>
+                <w:szCs w:val="36"/>
+                <w:rtl/>
+                <w:lang w:bidi="fa-IR"/>
+              </w:rPr>
+            </w:pPr>
+          </w:p>
+        </w:tc>
+      </w:tr>
+      <w:tr>
+        <w:tc>
+          <w:tcPr>
+            <w:tcW w:w="566" w:type="dxa"/>
+          </w:tcPr>
+          <w:p>
+            <w:pPr>
+              <w:bidi/>
+              <w:jc w:val="center"/>
+              <w:rPr>
+                <w:rFonts w:ascii="Times New Roman" w:hAnsi="Times New Roman"/>
+                <w:color w:val="17365D" w:themeColor="text2" w:themeShade="BF"/>
+                <w:sz w:val="36"/>
+                <w:szCs w:val="36"/>
+                <w:rtl/>
+                <w:lang w:bidi="fa-IR"/>
+              </w:rPr>
+            </w:pPr>
+          </w:p>
+        </w:tc>
+        <w:tc>
+          <w:tcPr>
+            <w:tcW w:w="1350" w:type="dxa"/>
+          </w:tcPr>
+          <w:p>
+            <w:pPr>
+              <w:bidi/>
+              <w:jc w:val="center"/>
+              <w:rPr>
+                <w:rFonts w:ascii="Times New Roman" w:hAnsi="Times New Roman"/>
+                <w:color w:val="17365D" w:themeColor="text2" w:themeShade="BF"/>
+                <w:sz w:val="36"/>
+                <w:szCs w:val="36"/>
+                <w:rtl/>
+                <w:lang w:bidi="fa-IR"/>
+              </w:rPr>
+            </w:pPr>
+          </w:p>
+        </w:tc>
+        <w:tc>
+          <w:tcPr>
+            <w:tcW w:w="1440" w:type="dxa"/>
+          </w:tcPr>
+          <w:p>
+            <w:pPr>
+              <w:bidi/>
+              <w:jc w:val="center"/>
+              <w:rPr>
+                <w:rFonts w:ascii="Times New Roman" w:hAnsi="Times New Roman"/>
+                <w:color w:val="17365D" w:themeColor="text2" w:themeShade="BF"/>
+                <w:sz w:val="36"/>
+                <w:szCs w:val="36"/>
+                <w:rtl/>
+                <w:lang w:bidi="fa-IR"/>
+              </w:rPr>
+            </w:pPr>
+          </w:p>
+        </w:tc>
+        <w:tc>
+          <w:tcPr>
+            <w:tcW w:w="2700" w:type="dxa"/>
+          </w:tcPr>
+          <w:p>
+            <w:pPr>
+              <w:bidi/>
+              <w:jc w:val="center"/>
+              <w:rPr>
+                <w:rFonts w:ascii="Times New Roman" w:hAnsi="Times New Roman"/>
+                <w:color w:val="17365D" w:themeColor="text2" w:themeShade="BF"/>
+                <w:sz w:val="36"/>
+                <w:szCs w:val="36"/>
+                <w:rtl/>
+                <w:lang w:bidi="fa-IR"/>
+              </w:rPr>
+            </w:pPr>
+            <w:bookmarkStart w:id="13" w:name="_GoBack"/>
+            <w:bookmarkEnd w:id="13"/>
+          </w:p>
+        </w:tc>
+        <w:tc>
+          <w:tcPr>
+            <w:tcW w:w="1440" w:type="dxa"/>
+          </w:tcPr>
+          <w:p>
+            <w:pPr>
+              <w:bidi/>
+              <w:jc w:val="center"/>
+              <w:rPr>
+                <w:rFonts w:ascii="Times New Roman" w:hAnsi="Times New Roman"/>
+                <w:color w:val="17365D" w:themeColor="text2" w:themeShade="BF"/>
+                <w:sz w:val="36"/>
+                <w:szCs w:val="36"/>
+                <w:rtl/>
+                <w:lang w:bidi="fa-IR"/>
+              </w:rPr>
+            </w:pPr>
+          </w:p>
+        </w:tc>
+        <w:tc>
+          <w:tcPr>
+            <w:tcW w:w="1260" w:type="dxa"/>
+          </w:tcPr>
+          <w:p>
+            <w:pPr>
+              <w:bidi/>
+              <w:jc w:val="center"/>
+              <w:rPr>
+                <w:rFonts w:ascii="Times New Roman" w:hAnsi="Times New Roman"/>
+                <w:color w:val="17365D" w:themeColor="text2" w:themeShade="BF"/>
+                <w:sz w:val="36"/>
+                <w:szCs w:val="36"/>
+                <w:rtl/>
+                <w:lang w:bidi="fa-IR"/>
+              </w:rPr>
+            </w:pPr>
+          </w:p>
+        </w:tc>
+        <w:tc>
+          <w:tcPr>
+            <w:tcW w:w="1098" w:type="dxa"/>
+          </w:tcPr>
+          <w:p>
+            <w:pPr>
+              <w:bidi/>
+              <w:jc w:val="center"/>
+              <w:rPr>
+                <w:rFonts w:ascii="Times New Roman" w:hAnsi="Times New Roman"/>
+                <w:color w:val="17365D" w:themeColor="text2" w:themeShade="BF"/>
+                <w:sz w:val="36"/>
+                <w:szCs w:val="36"/>
+                <w:rtl/>
+                <w:lang w:bidi="fa-IR"/>
+              </w:rPr>
+            </w:pPr>
+          </w:p>
+        </w:tc>
+      </w:tr>
+      <w:tr>
+        <w:tc>
+          <w:tcPr>
+            <w:tcW w:w="566" w:type="dxa"/>
+          </w:tcPr>
+          <w:p>
+            <w:pPr>
+              <w:bidi/>
+              <w:jc w:val="center"/>
+              <w:rPr>
+                <w:rFonts w:ascii="Times New Roman" w:hAnsi="Times New Roman"/>
+                <w:color w:val="17365D" w:themeColor="text2" w:themeShade="BF"/>
+                <w:sz w:val="36"/>
+                <w:szCs w:val="36"/>
+                <w:rtl/>
+                <w:lang w:bidi="fa-IR"/>
+              </w:rPr>
+            </w:pPr>
+          </w:p>
+        </w:tc>
+        <w:tc>
+          <w:tcPr>
+            <w:tcW w:w="1350" w:type="dxa"/>
+          </w:tcPr>
+          <w:p>
+            <w:pPr>
+              <w:bidi/>
+              <w:jc w:val="center"/>
+              <w:rPr>
+                <w:rFonts w:ascii="Times New Roman" w:hAnsi="Times New Roman"/>
+                <w:color w:val="17365D" w:themeColor="text2" w:themeShade="BF"/>
+                <w:sz w:val="36"/>
+                <w:szCs w:val="36"/>
+                <w:rtl/>
+                <w:lang w:bidi="fa-IR"/>
+              </w:rPr>
+            </w:pPr>
+          </w:p>
+        </w:tc>
+        <w:tc>
+          <w:tcPr>
+            <w:tcW w:w="1440" w:type="dxa"/>
+          </w:tcPr>
+          <w:p>
+            <w:pPr>
+              <w:bidi/>
+              <w:jc w:val="center"/>
+              <w:rPr>
+                <w:rFonts w:ascii="Times New Roman" w:hAnsi="Times New Roman"/>
+                <w:color w:val="17365D" w:themeColor="text2" w:themeShade="BF"/>
+                <w:sz w:val="36"/>
+                <w:szCs w:val="36"/>
+                <w:rtl/>
+                <w:lang w:bidi="fa-IR"/>
+              </w:rPr>
+            </w:pPr>
+          </w:p>
+        </w:tc>
+        <w:tc>
+          <w:tcPr>
+            <w:tcW w:w="2700" w:type="dxa"/>
+          </w:tcPr>
+          <w:p>
+            <w:pPr>
+              <w:bidi/>
+              <w:jc w:val="center"/>
+              <w:rPr>
+                <w:rFonts w:ascii="Times New Roman" w:hAnsi="Times New Roman"/>
+                <w:color w:val="17365D" w:themeColor="text2" w:themeShade="BF"/>
+                <w:sz w:val="36"/>
+                <w:szCs w:val="36"/>
+                <w:rtl/>
+                <w:lang w:bidi="fa-IR"/>
+              </w:rPr>
+            </w:pPr>
+          </w:p>
+        </w:tc>
+        <w:tc>
+          <w:tcPr>
+            <w:tcW w:w="1440" w:type="dxa"/>
+          </w:tcPr>
+          <w:p>
+            <w:pPr>
+              <w:bidi/>
+              <w:jc w:val="center"/>
+              <w:rPr>
+                <w:rFonts w:ascii="Times New Roman" w:hAnsi="Times New Roman"/>
+                <w:color w:val="17365D" w:themeColor="text2" w:themeShade="BF"/>
+                <w:sz w:val="36"/>
+                <w:szCs w:val="36"/>
+                <w:rtl/>
+                <w:lang w:bidi="fa-IR"/>
+              </w:rPr>
+            </w:pPr>
+          </w:p>
+        </w:tc>
+        <w:tc>
+          <w:tcPr>
+            <w:tcW w:w="1260" w:type="dxa"/>
+          </w:tcPr>
+          <w:p>
+            <w:pPr>
+              <w:bidi/>
+              <w:jc w:val="center"/>
+              <w:rPr>
+                <w:rFonts w:ascii="Times New Roman" w:hAnsi="Times New Roman"/>
+                <w:color w:val="17365D" w:themeColor="text2" w:themeShade="BF"/>
+                <w:sz w:val="36"/>
+                <w:szCs w:val="36"/>
+                <w:rtl/>
+                <w:lang w:bidi="fa-IR"/>
+              </w:rPr>
+            </w:pPr>
+          </w:p>
+        </w:tc>
+        <w:tc>
+          <w:tcPr>
+            <w:tcW w:w="1098" w:type="dxa"/>
+          </w:tcPr>
+          <w:p>
+            <w:pPr>
+              <w:bidi/>
+              <w:jc w:val="center"/>
+              <w:rPr>
+                <w:rFonts w:ascii="Times New Roman" w:hAnsi="Times New Roman"/>
+                <w:color w:val="17365D" w:themeColor="text2" w:themeShade="BF"/>
+                <w:sz w:val="36"/>
+                <w:szCs w:val="36"/>
+                <w:rtl/>
+                <w:lang w:bidi="fa-IR"/>
+              </w:rPr>
+            </w:pPr>
+          </w:p>
+        </w:tc>
+      </w:tr>
+      <w:tr>
+        <w:tc>
+          <w:tcPr>
+            <w:tcW w:w="566" w:type="dxa"/>
+          </w:tcPr>
+          <w:p>
+            <w:pPr>
+              <w:bidi/>
+              <w:jc w:val="center"/>
+              <w:rPr>
+                <w:rFonts w:ascii="Times New Roman" w:hAnsi="Times New Roman"/>
+                <w:color w:val="17365D" w:themeColor="text2" w:themeShade="BF"/>
+                <w:sz w:val="36"/>
+                <w:szCs w:val="36"/>
+                <w:rtl/>
+                <w:lang w:bidi="fa-IR"/>
+              </w:rPr>
+            </w:pPr>
+          </w:p>
+        </w:tc>
+        <w:tc>
+          <w:tcPr>
+            <w:tcW w:w="1350" w:type="dxa"/>
+          </w:tcPr>
+          <w:p>
+            <w:pPr>
+              <w:bidi/>
+              <w:jc w:val="center"/>
+              <w:rPr>
+                <w:rFonts w:ascii="Times New Roman" w:hAnsi="Times New Roman"/>
+                <w:color w:val="17365D" w:themeColor="text2" w:themeShade="BF"/>
+                <w:sz w:val="36"/>
+                <w:szCs w:val="36"/>
+                <w:rtl/>
+                <w:lang w:bidi="fa-IR"/>
+              </w:rPr>
+            </w:pPr>
+          </w:p>
+        </w:tc>
+        <w:tc>
+          <w:tcPr>
+            <w:tcW w:w="1440" w:type="dxa"/>
+          </w:tcPr>
+          <w:p>
+            <w:pPr>
+              <w:bidi/>
+              <w:jc w:val="center"/>
+              <w:rPr>
+                <w:rFonts w:ascii="Times New Roman" w:hAnsi="Times New Roman"/>
+                <w:color w:val="17365D" w:themeColor="text2" w:themeShade="BF"/>
+                <w:sz w:val="36"/>
+                <w:szCs w:val="36"/>
+                <w:rtl/>
+                <w:lang w:bidi="fa-IR"/>
+              </w:rPr>
+            </w:pPr>
+          </w:p>
+        </w:tc>
+        <w:tc>
+          <w:tcPr>
+            <w:tcW w:w="2700" w:type="dxa"/>
+          </w:tcPr>
+          <w:p>
+            <w:pPr>
+              <w:bidi/>
+              <w:jc w:val="center"/>
+              <w:rPr>
+                <w:rFonts w:ascii="Times New Roman" w:hAnsi="Times New Roman"/>
+                <w:color w:val="17365D" w:themeColor="text2" w:themeShade="BF"/>
+                <w:sz w:val="36"/>
+                <w:szCs w:val="36"/>
+                <w:rtl/>
+                <w:lang w:bidi="fa-IR"/>
+              </w:rPr>
+            </w:pPr>
+          </w:p>
+        </w:tc>
+        <w:tc>
+          <w:tcPr>
+            <w:tcW w:w="1440" w:type="dxa"/>
+          </w:tcPr>
+          <w:p>
+            <w:pPr>
+              <w:bidi/>
+              <w:jc w:val="center"/>
+              <w:rPr>
+                <w:rFonts w:ascii="Times New Roman" w:hAnsi="Times New Roman"/>
+                <w:color w:val="17365D" w:themeColor="text2" w:themeShade="BF"/>
+                <w:sz w:val="36"/>
+                <w:szCs w:val="36"/>
+                <w:rtl/>
+                <w:lang w:bidi="fa-IR"/>
+              </w:rPr>
+            </w:pPr>
+          </w:p>
+        </w:tc>
+        <w:tc>
+          <w:tcPr>
+            <w:tcW w:w="1260" w:type="dxa"/>
+          </w:tcPr>
+          <w:p>
+            <w:pPr>
+              <w:bidi/>
+              <w:jc w:val="center"/>
+              <w:rPr>
+                <w:rFonts w:ascii="Times New Roman" w:hAnsi="Times New Roman"/>
+                <w:color w:val="17365D" w:themeColor="text2" w:themeShade="BF"/>
+                <w:sz w:val="36"/>
+                <w:szCs w:val="36"/>
+                <w:rtl/>
+                <w:lang w:bidi="fa-IR"/>
+              </w:rPr>
+            </w:pPr>
+          </w:p>
+        </w:tc>
+        <w:tc>
+          <w:tcPr>
+            <w:tcW w:w="1098" w:type="dxa"/>
+          </w:tcPr>
+          <w:p>
+            <w:pPr>
+              <w:bidi/>
+              <w:jc w:val="center"/>
+              <w:rPr>
+                <w:rFonts w:ascii="Times New Roman" w:hAnsi="Times New Roman"/>
+                <w:color w:val="17365D" w:themeColor="text2" w:themeShade="BF"/>
+                <w:sz w:val="36"/>
+                <w:szCs w:val="36"/>
+                <w:rtl/>
+                <w:lang w:bidi="fa-IR"/>
+              </w:rPr>
+            </w:pPr>
+          </w:p>
+        </w:tc>
+      </w:tr>
+      <w:tr>
+        <w:tc>
+          <w:tcPr>
+            <w:tcW w:w="566" w:type="dxa"/>
+          </w:tcPr>
+          <w:p>
+            <w:pPr>
+              <w:bidi/>
+              <w:jc w:val="center"/>
+              <w:rPr>
+                <w:rFonts w:ascii="Times New Roman" w:hAnsi="Times New Roman"/>
+                <w:color w:val="17365D" w:themeColor="text2" w:themeShade="BF"/>
+                <w:sz w:val="36"/>
+                <w:szCs w:val="36"/>
+                <w:rtl/>
+                <w:lang w:bidi="fa-IR"/>
+              </w:rPr>
+            </w:pPr>
+          </w:p>
+        </w:tc>
+        <w:tc>
+          <w:tcPr>
+            <w:tcW w:w="1350" w:type="dxa"/>
+          </w:tcPr>
+          <w:p>
+            <w:pPr>
+              <w:bidi/>
+              <w:jc w:val="center"/>
+              <w:rPr>
+                <w:rFonts w:ascii="Times New Roman" w:hAnsi="Times New Roman"/>
+                <w:color w:val="17365D" w:themeColor="text2" w:themeShade="BF"/>
+                <w:sz w:val="36"/>
+                <w:szCs w:val="36"/>
+                <w:rtl/>
+                <w:lang w:bidi="fa-IR"/>
+              </w:rPr>
+            </w:pPr>
+          </w:p>
+        </w:tc>
+        <w:tc>
+          <w:tcPr>
+            <w:tcW w:w="1440" w:type="dxa"/>
+          </w:tcPr>
+          <w:p>
+            <w:pPr>
+              <w:bidi/>
+              <w:jc w:val="center"/>
+              <w:rPr>
+                <w:rFonts w:ascii="Times New Roman" w:hAnsi="Times New Roman"/>
+                <w:color w:val="17365D" w:themeColor="text2" w:themeShade="BF"/>
+                <w:sz w:val="36"/>
+                <w:szCs w:val="36"/>
+                <w:rtl/>
+                <w:lang w:bidi="fa-IR"/>
+              </w:rPr>
+            </w:pPr>
+          </w:p>
+        </w:tc>
+        <w:tc>
+          <w:tcPr>
+            <w:tcW w:w="2700" w:type="dxa"/>
+          </w:tcPr>
+          <w:p>
+            <w:pPr>
+              <w:bidi/>
+              <w:jc w:val="center"/>
+              <w:rPr>
+                <w:rFonts w:ascii="Times New Roman" w:hAnsi="Times New Roman"/>
+                <w:color w:val="17365D" w:themeColor="text2" w:themeShade="BF"/>
+                <w:sz w:val="36"/>
+                <w:szCs w:val="36"/>
+                <w:rtl/>
+                <w:lang w:bidi="fa-IR"/>
+              </w:rPr>
+            </w:pPr>
+          </w:p>
+        </w:tc>
+        <w:tc>
+          <w:tcPr>
+            <w:tcW w:w="1440" w:type="dxa"/>
+          </w:tcPr>
+          <w:p>
+            <w:pPr>
+              <w:bidi/>
+              <w:jc w:val="center"/>
+              <w:rPr>
+                <w:rFonts w:ascii="Times New Roman" w:hAnsi="Times New Roman"/>
+                <w:color w:val="17365D" w:themeColor="text2" w:themeShade="BF"/>
+                <w:sz w:val="36"/>
+                <w:szCs w:val="36"/>
+                <w:rtl/>
+                <w:lang w:bidi="fa-IR"/>
+              </w:rPr>
+            </w:pPr>
+          </w:p>
+        </w:tc>
+        <w:tc>
+          <w:tcPr>
+            <w:tcW w:w="1260" w:type="dxa"/>
+          </w:tcPr>
+          <w:p>
+            <w:pPr>
+              <w:bidi/>
+              <w:jc w:val="center"/>
+              <w:rPr>
+                <w:rFonts w:ascii="Times New Roman" w:hAnsi="Times New Roman"/>
+                <w:color w:val="17365D" w:themeColor="text2" w:themeShade="BF"/>
+                <w:sz w:val="36"/>
+                <w:szCs w:val="36"/>
+                <w:rtl/>
+                <w:lang w:bidi="fa-IR"/>
+              </w:rPr>
+            </w:pPr>
+          </w:p>
+        </w:tc>
+        <w:tc>
+          <w:tcPr>
+            <w:tcW w:w="1098" w:type="dxa"/>
+          </w:tcPr>
+          <w:p>
+            <w:pPr>
+              <w:bidi/>
+              <w:jc w:val="center"/>
+              <w:rPr>
+                <w:rFonts w:ascii="Times New Roman" w:hAnsi="Times New Roman"/>
+                <w:color w:val="17365D" w:themeColor="text2" w:themeShade="BF"/>
+                <w:sz w:val="36"/>
+                <w:szCs w:val="36"/>
+                <w:rtl/>
+                <w:lang w:bidi="fa-IR"/>
+              </w:rPr>
+            </w:pPr>
+          </w:p>
+        </w:tc>
+      </w:tr>
+    </w:tbl>
     <w:p>
       <w:pPr>
         <w:bidi/>
@@ -3025,8 +4200,6 @@
               </w:rPr>
               <w:t xml:space="preserve"> data</w:t>
             </w:r>
-            <w:bookmarkStart w:id="13" w:name="_GoBack"/>
-            <w:bookmarkEnd w:id="13"/>
           </w:p>
         </w:tc>
         <w:tc>
@@ -3416,7 +4589,7 @@
               <w:szCs w:val="24"/>
               <w:rtl/>
             </w:rPr>
-            <w:t>3</w:t>
+            <w:t>4</w:t>
           </w:r>
           <w:r>
             <w:rPr>
@@ -3705,7 +4878,7 @@
         <v:path o:extrusionok="f" gradientshapeok="t" o:connecttype="rect"/>
         <o:lock v:ext="edit" aspectratio="t"/>
       </v:shapetype>
-      <v:shape id="_x0000_i1040" type="#_x0000_t75" style="width:11.25pt;height:11.25pt" o:bullet="t">
+      <v:shape id="_x0000_i1049" type="#_x0000_t75" style="width:11.25pt;height:11.25pt" o:bullet="t">
         <v:imagedata r:id="rId1" o:title="mso9572"/>
       </v:shape>
     </w:pict>
@@ -8405,12 +9578,19 @@
 </file>
 
 <file path=customXml/item1.xml><?xml version="1.0" encoding="utf-8"?>
-<?mso-contentType ?>
-<FormTemplates xmlns="http://schemas.microsoft.com/sharepoint/v3/contenttype/forms">
-  <Display>DocumentLibraryForm</Display>
-  <Edit>DocumentLibraryForm</Edit>
-  <New>DocumentLibraryForm</New>
-</FormTemplates>
+<p:properties xmlns:p="http://schemas.microsoft.com/office/2006/metadata/properties" xmlns:xsi="http://www.w3.org/2001/XMLSchema-instance">
+  <documentManagement>
+    <Status xmlns="92199C09-16CB-4216-8B57-4CF35BF947E2">Draft</Status>
+    <Owner xmlns="92199C09-16CB-4216-8B57-4CF35BF947E2">
+      <UserInfo>
+        <DisplayName/>
+        <AccountId xsi:nil="true"/>
+        <AccountType/>
+      </UserInfo>
+    </Owner>
+    <Links xmlns="92199C09-16CB-4216-8B57-4CF35BF947E2" xsi:nil="true"/>
+  </documentManagement>
+</p:properties>
 </file>
 
 <file path=customXml/item2.xml><?xml version="1.0" encoding="utf-8"?>
@@ -8504,19 +9684,12 @@
 </file>
 
 <file path=customXml/item3.xml><?xml version="1.0" encoding="utf-8"?>
-<p:properties xmlns:p="http://schemas.microsoft.com/office/2006/metadata/properties" xmlns:xsi="http://www.w3.org/2001/XMLSchema-instance">
-  <documentManagement>
-    <Status xmlns="92199C09-16CB-4216-8B57-4CF35BF947E2">Draft</Status>
-    <Owner xmlns="92199C09-16CB-4216-8B57-4CF35BF947E2">
-      <UserInfo>
-        <DisplayName/>
-        <AccountId xsi:nil="true"/>
-        <AccountType/>
-      </UserInfo>
-    </Owner>
-    <Links xmlns="92199C09-16CB-4216-8B57-4CF35BF947E2" xsi:nil="true"/>
-  </documentManagement>
-</p:properties>
+<?mso-contentType ?>
+<FormTemplates xmlns="http://schemas.microsoft.com/sharepoint/v3/contenttype/forms">
+  <Display>DocumentLibraryForm</Display>
+  <Edit>DocumentLibraryForm</Edit>
+  <New>DocumentLibraryForm</New>
+</FormTemplates>
 </file>
 
 <file path=customXml/item4.xml><?xml version="1.0" encoding="utf-8"?>
@@ -8524,9 +9697,10 @@
 </file>
 
 <file path=customXml/itemProps1.xml><?xml version="1.0" encoding="utf-8"?>
-<ds:datastoreItem xmlns:ds="http://schemas.openxmlformats.org/officeDocument/2006/customXml" ds:itemID="{CBEAD18F-E1A2-4336-87BE-263819C9D94F}">
+<ds:datastoreItem xmlns:ds="http://schemas.openxmlformats.org/officeDocument/2006/customXml" ds:itemID="{20DADBC0-7B38-4509-93EF-8C9C590F6FCF}">
   <ds:schemaRefs>
-    <ds:schemaRef ds:uri="http://schemas.microsoft.com/sharepoint/v3/contenttype/forms"/>
+    <ds:schemaRef ds:uri="http://schemas.microsoft.com/office/2006/metadata/properties"/>
+    <ds:schemaRef ds:uri="92199C09-16CB-4216-8B57-4CF35BF947E2"/>
   </ds:schemaRefs>
 </ds:datastoreItem>
 </file>
@@ -8549,16 +9723,15 @@
 </file>
 
 <file path=customXml/itemProps3.xml><?xml version="1.0" encoding="utf-8"?>
-<ds:datastoreItem xmlns:ds="http://schemas.openxmlformats.org/officeDocument/2006/customXml" ds:itemID="{20DADBC0-7B38-4509-93EF-8C9C590F6FCF}">
+<ds:datastoreItem xmlns:ds="http://schemas.openxmlformats.org/officeDocument/2006/customXml" ds:itemID="{CBEAD18F-E1A2-4336-87BE-263819C9D94F}">
   <ds:schemaRefs>
-    <ds:schemaRef ds:uri="http://schemas.microsoft.com/office/2006/metadata/properties"/>
-    <ds:schemaRef ds:uri="92199C09-16CB-4216-8B57-4CF35BF947E2"/>
+    <ds:schemaRef ds:uri="http://schemas.microsoft.com/sharepoint/v3/contenttype/forms"/>
   </ds:schemaRefs>
 </ds:datastoreItem>
 </file>
 
 <file path=customXml/itemProps4.xml><?xml version="1.0" encoding="utf-8"?>
-<ds:datastoreItem xmlns:ds="http://schemas.openxmlformats.org/officeDocument/2006/customXml" ds:itemID="{BC8FBCE7-6E86-49B5-ACE0-5655A696E9C8}">
+<ds:datastoreItem xmlns:ds="http://schemas.openxmlformats.org/officeDocument/2006/customXml" ds:itemID="{85BEF8F7-7A35-4218-B859-23D39A5FA02E}">
   <ds:schemaRefs>
     <ds:schemaRef ds:uri="http://schemas.openxmlformats.org/officeDocument/2006/bibliography"/>
   </ds:schemaRefs>

</xml_diff>